<commit_message>
modify git commit -m modify git statu git commit -m modify
</commit_message>
<xml_diff>
--- a/光伏项目/光伏项目java框架简要说明.docx
+++ b/光伏项目/光伏项目java框架简要说明.docx
@@ -67,9 +67,6 @@
         </w:numPr>
         <w:spacing w:line="440" w:lineRule="exact"/>
         <w:ind w:firstLineChars="0"/>
-        <w:rPr>
-          <w:rFonts w:hint="eastAsia"/>
-        </w:rPr>
       </w:pPr>
       <w:r>
         <w:rPr>
@@ -81,7 +78,21 @@
         <w:rPr>
           <w:rFonts w:hint="eastAsia"/>
         </w:rPr>
-        <w:t xml:space="preserve">aven项目，使用pom管理依赖 </w:t>
+        <w:t>aven项目，使用</w:t>
+      </w:r>
+      <w:proofErr w:type="spellStart"/>
+      <w:r>
+        <w:rPr>
+          <w:rFonts w:hint="eastAsia"/>
+        </w:rPr>
+        <w:t>pom</w:t>
+      </w:r>
+      <w:proofErr w:type="spellEnd"/>
+      <w:r>
+        <w:rPr>
+          <w:rFonts w:hint="eastAsia"/>
+        </w:rPr>
+        <w:t xml:space="preserve">管理依赖 </w:t>
       </w:r>
     </w:p>
     <w:p>
@@ -135,11 +146,19 @@
         </w:rPr>
         <w:t>、tomcat8、</w:t>
       </w:r>
-      <w:r>
-        <w:rPr>
-          <w:rFonts w:hint="eastAsia"/>
-        </w:rPr>
-        <w:t>springMVC+Mybatis框架</w:t>
+      <w:proofErr w:type="spellStart"/>
+      <w:r>
+        <w:rPr>
+          <w:rFonts w:hint="eastAsia"/>
+        </w:rPr>
+        <w:t>springMVC+Mybatis</w:t>
+      </w:r>
+      <w:proofErr w:type="spellEnd"/>
+      <w:r>
+        <w:rPr>
+          <w:rFonts w:hint="eastAsia"/>
+        </w:rPr>
+        <w:t>框架</w:t>
       </w:r>
     </w:p>
     <w:p>
@@ -207,159 +226,354 @@
       </w:pPr>
       <w:r>
         <w:rPr>
-          <w:rFonts w:hint="eastAsia"/>
-        </w:rPr>
-        <w:t>使用redis，主要作用是为了减少对数据库的操作，弥补数据库在高</w:t>
-      </w:r>
-      <w:r>
-        <w:t>I/O</w:t>
-      </w:r>
-      <w:r>
-        <w:rPr>
-          <w:rFonts w:hint="eastAsia"/>
-        </w:rPr>
-        <w:t>访问时并发的不足，配合使用提高性能。如：存储用户的一些数据</w:t>
-      </w:r>
-    </w:p>
-    <w:p>
-      <w:pPr>
-        <w:pStyle w:val="a3"/>
-        <w:numPr>
-          <w:ilvl w:val="0"/>
-          <w:numId w:val="4"/>
-        </w:numPr>
-        <w:spacing w:line="440" w:lineRule="exact"/>
-        <w:ind w:firstLineChars="0"/>
-      </w:pPr>
-      <w:r>
-        <w:rPr>
-          <w:rFonts w:hint="eastAsia"/>
-        </w:rPr>
-        <w:t>针对4、5两点，大家有高见可以指点并斧正下</w:t>
-      </w:r>
-    </w:p>
-    <w:p>
-      <w:pPr>
-        <w:pStyle w:val="a3"/>
-        <w:numPr>
-          <w:ilvl w:val="0"/>
-          <w:numId w:val="4"/>
-        </w:numPr>
-        <w:spacing w:line="440" w:lineRule="exact"/>
-        <w:ind w:firstLineChars="0"/>
-      </w:pPr>
-      <w:r>
-        <w:rPr>
-          <w:rFonts w:hint="eastAsia"/>
-        </w:rPr>
-        <w:t xml:space="preserve"> </w:t>
-      </w:r>
-    </w:p>
-    <w:p>
-      <w:pPr>
-        <w:spacing w:line="440" w:lineRule="exact"/>
-      </w:pPr>
-    </w:p>
-    <w:p>
-      <w:pPr>
-        <w:spacing w:line="440" w:lineRule="exact"/>
-      </w:pPr>
-    </w:p>
-    <w:p>
-      <w:pPr>
-        <w:spacing w:line="440" w:lineRule="exact"/>
-      </w:pPr>
-    </w:p>
-    <w:p>
-      <w:pPr>
-        <w:spacing w:line="440" w:lineRule="exact"/>
-      </w:pPr>
-    </w:p>
-    <w:p>
-      <w:pPr>
-        <w:spacing w:line="440" w:lineRule="exact"/>
-      </w:pPr>
-    </w:p>
-    <w:p>
-      <w:pPr>
-        <w:spacing w:line="440" w:lineRule="exact"/>
-      </w:pPr>
-    </w:p>
-    <w:p>
-      <w:pPr>
-        <w:spacing w:line="440" w:lineRule="exact"/>
-        <w:rPr>
-          <w:rFonts w:hint="eastAsia"/>
-        </w:rPr>
-      </w:pPr>
-      <w:bookmarkStart w:id="0" w:name="_GoBack"/>
-      <w:bookmarkEnd w:id="0"/>
-    </w:p>
-    <w:p>
-      <w:pPr>
-        <w:pStyle w:val="a3"/>
-        <w:numPr>
-          <w:ilvl w:val="0"/>
-          <w:numId w:val="2"/>
-        </w:numPr>
-        <w:spacing w:line="440" w:lineRule="exact"/>
-        <w:ind w:firstLineChars="0"/>
-      </w:pPr>
-      <w:r>
-        <w:rPr>
-          <w:rFonts w:hint="eastAsia"/>
-        </w:rPr>
-        <w:t xml:space="preserve"> </w:t>
-      </w:r>
-      <w:r>
-        <w:rPr>
-          <w:rFonts w:hint="eastAsia"/>
-        </w:rPr>
-        <w:t>目录结构说明及规范</w:t>
-      </w:r>
-    </w:p>
-    <w:p>
-      <w:pPr>
-        <w:pStyle w:val="a3"/>
-        <w:numPr>
-          <w:ilvl w:val="0"/>
-          <w:numId w:val="5"/>
-        </w:numPr>
-        <w:spacing w:line="440" w:lineRule="exact"/>
-        <w:ind w:firstLineChars="0"/>
-      </w:pPr>
-      <w:r>
-        <w:rPr>
-          <w:rFonts w:hint="eastAsia"/>
-        </w:rPr>
-        <w:t>结构说明</w:t>
-      </w:r>
-    </w:p>
-    <w:p>
-      <w:pPr>
-        <w:spacing w:line="440" w:lineRule="exact"/>
-        <w:rPr>
-          <w:rFonts w:hint="eastAsia"/>
-        </w:rPr>
-      </w:pPr>
-      <w:r>
-        <w:rPr>
-          <w:rFonts w:hint="eastAsia"/>
+          <w:rFonts w:ascii="宋体" w:eastAsia="宋体" w:hAnsi="宋体" w:cs="宋体"/>
           <w:noProof/>
-        </w:rPr>
-        <w:lastRenderedPageBreak/>
+          <w:kern w:val="0"/>
+          <w:sz w:val="24"/>
+          <w:szCs w:val="24"/>
+        </w:rPr>
         <w:drawing>
           <wp:anchor distT="0" distB="0" distL="114300" distR="114300" simplePos="0" relativeHeight="251658240" behindDoc="0" locked="0" layoutInCell="1" allowOverlap="1">
             <wp:simplePos x="0" y="0"/>
             <wp:positionH relativeFrom="column">
-              <wp:posOffset>532181</wp:posOffset>
+              <wp:posOffset>4068519</wp:posOffset>
             </wp:positionH>
             <wp:positionV relativeFrom="paragraph">
-              <wp:posOffset>-203</wp:posOffset>
+              <wp:posOffset>322876</wp:posOffset>
             </wp:positionV>
-            <wp:extent cx="4350385" cy="9626803"/>
+            <wp:extent cx="1867956" cy="2462310"/>
             <wp:effectExtent l="0" t="0" r="0" b="0"/>
-            <wp:wrapSquare wrapText="bothSides"/>
+            <wp:wrapNone/>
+            <wp:docPr id="3" name="图片 3" descr="C:\Users\wushenjun\AppData\Roaming\Tencent\Users\617570832\QQ\WinTemp\RichOle\VS2$9(B4YVMTA7]V{MH3IDM.png"/>
+            <wp:cNvGraphicFramePr>
+              <a:graphicFrameLocks xmlns:a="http://schemas.openxmlformats.org/drawingml/2006/main" noChangeAspect="1"/>
+            </wp:cNvGraphicFramePr>
+            <a:graphic xmlns:a="http://schemas.openxmlformats.org/drawingml/2006/main">
+              <a:graphicData uri="http://schemas.openxmlformats.org/drawingml/2006/picture">
+                <pic:pic xmlns:pic="http://schemas.openxmlformats.org/drawingml/2006/picture">
+                  <pic:nvPicPr>
+                    <pic:cNvPr id="0" name="Picture 1" descr="C:\Users\wushenjun\AppData\Roaming\Tencent\Users\617570832\QQ\WinTemp\RichOle\VS2$9(B4YVMTA7]V{MH3IDM.png"/>
+                    <pic:cNvPicPr>
+                      <a:picLocks noChangeAspect="1" noChangeArrowheads="1"/>
+                    </pic:cNvPicPr>
+                  </pic:nvPicPr>
+                  <pic:blipFill>
+                    <a:blip r:embed="rId6">
+                      <a:extLst>
+                        <a:ext uri="{28A0092B-C50C-407E-A947-70E740481C1C}">
+                          <a14:useLocalDpi xmlns:a14="http://schemas.microsoft.com/office/drawing/2010/main" val="0"/>
+                        </a:ext>
+                      </a:extLst>
+                    </a:blip>
+                    <a:srcRect/>
+                    <a:stretch>
+                      <a:fillRect/>
+                    </a:stretch>
+                  </pic:blipFill>
+                  <pic:spPr bwMode="auto">
+                    <a:xfrm>
+                      <a:off x="0" y="0"/>
+                      <a:ext cx="1873226" cy="2469257"/>
+                    </a:xfrm>
+                    <a:prstGeom prst="rect">
+                      <a:avLst/>
+                    </a:prstGeom>
+                    <a:noFill/>
+                    <a:ln>
+                      <a:noFill/>
+                    </a:ln>
+                  </pic:spPr>
+                </pic:pic>
+              </a:graphicData>
+            </a:graphic>
+            <wp14:sizeRelH relativeFrom="page">
+              <wp14:pctWidth>0</wp14:pctWidth>
+            </wp14:sizeRelH>
+            <wp14:sizeRelV relativeFrom="page">
+              <wp14:pctHeight>0</wp14:pctHeight>
+            </wp14:sizeRelV>
+          </wp:anchor>
+        </w:drawing>
+      </w:r>
+      <w:r>
+        <w:rPr>
+          <w:rFonts w:hint="eastAsia"/>
+        </w:rPr>
+        <w:t>使用</w:t>
+      </w:r>
+      <w:proofErr w:type="spellStart"/>
+      <w:r>
+        <w:rPr>
+          <w:rFonts w:hint="eastAsia"/>
+        </w:rPr>
+        <w:t>redis</w:t>
+      </w:r>
+      <w:proofErr w:type="spellEnd"/>
+      <w:r>
+        <w:rPr>
+          <w:rFonts w:hint="eastAsia"/>
+        </w:rPr>
+        <w:t>，主要作用是为了减少对数据库的操作，弥补数据库在高</w:t>
+      </w:r>
+      <w:r>
+        <w:t>I/O</w:t>
+      </w:r>
+      <w:r>
+        <w:rPr>
+          <w:rFonts w:hint="eastAsia"/>
+        </w:rPr>
+        <w:t>访问时并发的不足，配合使用提高性能。如：存储用户的一些数据</w:t>
+      </w:r>
+    </w:p>
+    <w:p>
+      <w:pPr>
+        <w:pStyle w:val="a3"/>
+        <w:numPr>
+          <w:ilvl w:val="0"/>
+          <w:numId w:val="4"/>
+        </w:numPr>
+        <w:spacing w:line="440" w:lineRule="exact"/>
+        <w:ind w:firstLineChars="0"/>
+      </w:pPr>
+      <w:r>
+        <w:rPr>
+          <w:rFonts w:hint="eastAsia"/>
+        </w:rPr>
+        <w:t>针对4、5两点，大家有高见可以指点并斧正下</w:t>
+      </w:r>
+    </w:p>
+    <w:p>
+      <w:pPr>
+        <w:pStyle w:val="a3"/>
+        <w:numPr>
+          <w:ilvl w:val="0"/>
+          <w:numId w:val="4"/>
+        </w:numPr>
+        <w:spacing w:line="440" w:lineRule="exact"/>
+        <w:ind w:firstLineChars="0"/>
+      </w:pPr>
+      <w:r>
+        <w:rPr>
+          <w:rFonts w:hint="eastAsia"/>
+        </w:rPr>
+        <w:t>使用</w:t>
+      </w:r>
+      <w:proofErr w:type="spellStart"/>
+      <w:r>
+        <w:rPr>
+          <w:rFonts w:hint="eastAsia"/>
+        </w:rPr>
+        <w:t>git</w:t>
+      </w:r>
+      <w:proofErr w:type="spellEnd"/>
+      <w:r>
+        <w:rPr>
+          <w:rFonts w:hint="eastAsia"/>
+        </w:rPr>
+        <w:t>作为项目</w:t>
+      </w:r>
+      <w:r>
+        <w:rPr>
+          <w:rFonts w:hint="eastAsia"/>
+        </w:rPr>
+        <w:t>版本控制</w:t>
+      </w:r>
+      <w:r>
+        <w:rPr>
+          <w:rFonts w:hint="eastAsia"/>
+        </w:rPr>
+        <w:t>工具</w:t>
+      </w:r>
+    </w:p>
+    <w:p>
+      <w:pPr>
+        <w:spacing w:line="440" w:lineRule="exact"/>
+        <w:rPr>
+          <w:rFonts w:hint="eastAsia"/>
+        </w:rPr>
+      </w:pPr>
+    </w:p>
+    <w:p>
+      <w:pPr>
+        <w:pStyle w:val="a3"/>
+        <w:numPr>
+          <w:ilvl w:val="0"/>
+          <w:numId w:val="2"/>
+        </w:numPr>
+        <w:spacing w:line="440" w:lineRule="exact"/>
+        <w:ind w:firstLineChars="0"/>
+      </w:pPr>
+      <w:r>
+        <w:rPr>
+          <w:rFonts w:hint="eastAsia"/>
+        </w:rPr>
+        <w:t>目录结构说明及规范</w:t>
+      </w:r>
+    </w:p>
+    <w:p>
+      <w:pPr>
+        <w:pStyle w:val="a3"/>
+        <w:numPr>
+          <w:ilvl w:val="0"/>
+          <w:numId w:val="5"/>
+        </w:numPr>
+        <w:spacing w:line="440" w:lineRule="exact"/>
+        <w:ind w:firstLineChars="0"/>
+        <w:rPr>
+          <w:rFonts w:hint="eastAsia"/>
+        </w:rPr>
+      </w:pPr>
+      <w:r>
+        <w:rPr>
+          <w:rFonts w:hint="eastAsia"/>
+        </w:rPr>
+        <w:t>结构说明</w:t>
+      </w:r>
+      <w:r>
+        <w:rPr>
+          <w:rFonts w:hint="eastAsia"/>
+        </w:rPr>
+        <w:t>(如右图)</w:t>
+      </w:r>
+      <w:bookmarkStart w:id="0" w:name="_GoBack"/>
+      <w:bookmarkEnd w:id="0"/>
+    </w:p>
+    <w:p>
+      <w:pPr>
+        <w:pStyle w:val="a3"/>
+        <w:numPr>
+          <w:ilvl w:val="1"/>
+          <w:numId w:val="5"/>
+        </w:numPr>
+        <w:spacing w:line="440" w:lineRule="exact"/>
+        <w:ind w:firstLineChars="0"/>
+      </w:pPr>
+      <w:proofErr w:type="spellStart"/>
+      <w:r>
+        <w:t>src</w:t>
+      </w:r>
+      <w:proofErr w:type="spellEnd"/>
+      <w:r>
+        <w:t>/</w:t>
+      </w:r>
+      <w:proofErr w:type="spellStart"/>
+      <w:r>
+        <w:rPr>
+          <w:rFonts w:hint="eastAsia"/>
+        </w:rPr>
+        <w:t>mian</w:t>
+      </w:r>
+      <w:proofErr w:type="spellEnd"/>
+      <w:r>
+        <w:rPr>
+          <w:rFonts w:hint="eastAsia"/>
+        </w:rPr>
+        <w:t>目录为项目，分别为java、</w:t>
+      </w:r>
+      <w:r>
+        <w:rPr>
+          <w:rFonts w:hint="eastAsia"/>
+        </w:rPr>
+        <w:t>resources、</w:t>
+      </w:r>
+    </w:p>
+    <w:p>
+      <w:pPr>
+        <w:pStyle w:val="a3"/>
+        <w:spacing w:line="440" w:lineRule="exact"/>
+        <w:ind w:left="1270" w:firstLineChars="0" w:firstLine="0"/>
+      </w:pPr>
+      <w:proofErr w:type="spellStart"/>
+      <w:r>
+        <w:rPr>
+          <w:rFonts w:hint="eastAsia"/>
+        </w:rPr>
+        <w:t>webapp</w:t>
+      </w:r>
+      <w:proofErr w:type="spellEnd"/>
+      <w:r>
+        <w:rPr>
+          <w:rFonts w:hint="eastAsia"/>
+        </w:rPr>
+        <w:t>三大目</w:t>
+      </w:r>
+      <w:r>
+        <w:rPr>
+          <w:rFonts w:hint="eastAsia"/>
+        </w:rPr>
+        <w:t>录</w:t>
+      </w:r>
+    </w:p>
+    <w:p>
+      <w:pPr>
+        <w:pStyle w:val="a3"/>
+        <w:numPr>
+          <w:ilvl w:val="1"/>
+          <w:numId w:val="5"/>
+        </w:numPr>
+        <w:spacing w:line="440" w:lineRule="exact"/>
+        <w:ind w:firstLineChars="0"/>
+        <w:rPr>
+          <w:rFonts w:hint="eastAsia"/>
+        </w:rPr>
+      </w:pPr>
+      <w:r>
+        <w:t>pom.xml</w:t>
+      </w:r>
+      <w:r>
+        <w:rPr>
+          <w:rFonts w:hint="eastAsia"/>
+        </w:rPr>
+        <w:t>文件为项目依赖管理及默认</w:t>
+      </w:r>
+      <w:r>
+        <w:rPr>
+          <w:rFonts w:hint="eastAsia"/>
+        </w:rPr>
+        <w:t>编译</w:t>
+      </w:r>
+      <w:r>
+        <w:rPr>
+          <w:rFonts w:hint="eastAsia"/>
+        </w:rPr>
+        <w:t>配置</w:t>
+      </w:r>
+      <w:r>
+        <w:rPr>
+          <w:rFonts w:hint="eastAsia"/>
+        </w:rPr>
+        <w:t>中心</w:t>
+      </w:r>
+    </w:p>
+    <w:p>
+      <w:pPr>
+        <w:pStyle w:val="a3"/>
+        <w:numPr>
+          <w:ilvl w:val="1"/>
+          <w:numId w:val="5"/>
+        </w:numPr>
+        <w:spacing w:line="440" w:lineRule="exact"/>
+        <w:ind w:firstLineChars="0"/>
+        <w:rPr>
+          <w:rFonts w:hint="eastAsia"/>
+        </w:rPr>
+      </w:pPr>
+      <w:r>
+        <w:rPr>
+          <w:noProof/>
+        </w:rPr>
+        <w:drawing>
+          <wp:anchor distT="0" distB="0" distL="114300" distR="114300" simplePos="0" relativeHeight="251659264" behindDoc="0" locked="0" layoutInCell="1" allowOverlap="1">
+            <wp:simplePos x="0" y="0"/>
+            <wp:positionH relativeFrom="column">
+              <wp:posOffset>4062130</wp:posOffset>
+            </wp:positionH>
+            <wp:positionV relativeFrom="paragraph">
+              <wp:posOffset>345471</wp:posOffset>
+            </wp:positionV>
+            <wp:extent cx="1904762" cy="4228571"/>
+            <wp:effectExtent l="0" t="0" r="635" b="635"/>
+            <wp:wrapNone/>
             <wp:docPr id="1" name="图片 1"/>
             <wp:cNvGraphicFramePr>
               <a:graphicFrameLocks xmlns:a="http://schemas.openxmlformats.org/drawingml/2006/main" noChangeAspect="1"/>
@@ -368,11 +582,11 @@
               <a:graphicData uri="http://schemas.openxmlformats.org/drawingml/2006/picture">
                 <pic:pic xmlns:pic="http://schemas.openxmlformats.org/drawingml/2006/picture">
                   <pic:nvPicPr>
-                    <pic:cNvPr id="1" name="项目结构图.png"/>
+                    <pic:cNvPr id="1" name=""/>
                     <pic:cNvPicPr/>
                   </pic:nvPicPr>
                   <pic:blipFill>
-                    <a:blip r:embed="rId5">
+                    <a:blip r:embed="rId7">
                       <a:extLst>
                         <a:ext uri="{28A0092B-C50C-407E-A947-70E740481C1C}">
                           <a14:useLocalDpi xmlns:a14="http://schemas.microsoft.com/office/drawing/2010/main" val="0"/>
@@ -386,7 +600,7 @@
                   <pic:spPr>
                     <a:xfrm>
                       <a:off x="0" y="0"/>
-                      <a:ext cx="4350385" cy="9626803"/>
+                      <a:ext cx="1904762" cy="4228571"/>
                     </a:xfrm>
                     <a:prstGeom prst="rect">
                       <a:avLst/>
@@ -404,6 +618,55 @@
           </wp:anchor>
         </w:drawing>
       </w:r>
+      <w:r>
+        <w:rPr>
+          <w:rFonts w:hint="eastAsia"/>
+        </w:rPr>
+        <w:t>开发过程中需要</w:t>
+      </w:r>
+      <w:r>
+        <w:rPr>
+          <w:rFonts w:hint="eastAsia"/>
+        </w:rPr>
+        <w:t>注意的目录是java目录，不同类似的接口</w:t>
+      </w:r>
+      <w:r>
+        <w:rPr>
+          <w:rFonts w:hint="eastAsia"/>
+        </w:rPr>
+        <w:t>，接下来详细讲解java的目录结构</w:t>
+      </w:r>
+    </w:p>
+    <w:p>
+      <w:pPr>
+        <w:pStyle w:val="a3"/>
+        <w:numPr>
+          <w:ilvl w:val="0"/>
+          <w:numId w:val="5"/>
+        </w:numPr>
+        <w:spacing w:line="440" w:lineRule="exact"/>
+        <w:ind w:firstLineChars="0"/>
+      </w:pPr>
+      <w:proofErr w:type="spellStart"/>
+      <w:r>
+        <w:t>src</w:t>
+      </w:r>
+      <w:proofErr w:type="spellEnd"/>
+      <w:r>
+        <w:t>/main/java</w:t>
+      </w:r>
+      <w:r>
+        <w:rPr>
+          <w:rFonts w:hint="eastAsia"/>
+        </w:rPr>
+        <w:t>目录说明</w:t>
+      </w:r>
+      <w:r>
+        <w:rPr>
+          <w:rFonts w:hint="eastAsia"/>
+        </w:rPr>
+        <w:t>(如右图)</w:t>
+      </w:r>
     </w:p>
     <w:p>
       <w:pPr>
@@ -414,16 +677,24 @@
         </w:numPr>
         <w:spacing w:line="440" w:lineRule="exact"/>
         <w:ind w:firstLineChars="0"/>
-        <w:rPr>
-          <w:rFonts w:hint="eastAsia"/>
-        </w:rPr>
-      </w:pPr>
-      <w:r>
-        <w:rPr>
-          <w:rFonts w:hint="eastAsia"/>
-        </w:rPr>
-        <w:lastRenderedPageBreak/>
-        <w:t xml:space="preserve"> </w:t>
+      </w:pPr>
+      <w:r>
+        <w:rPr>
+          <w:rFonts w:hint="eastAsia"/>
+        </w:rPr>
+        <w:t>annotation目录</w:t>
+      </w:r>
+      <w:r>
+        <w:rPr>
+          <w:rFonts w:hint="eastAsia"/>
+        </w:rPr>
+        <w:t>为自定义注解目录，如</w:t>
+      </w:r>
+      <w:r>
+        <w:t>Permission</w:t>
+      </w:r>
+      <w:r>
+        <w:t>.java</w:t>
       </w:r>
     </w:p>
     <w:p>
@@ -436,6 +707,336 @@
         <w:spacing w:line="440" w:lineRule="exact"/>
         <w:ind w:firstLineChars="0"/>
       </w:pPr>
+      <w:r>
+        <w:rPr>
+          <w:rFonts w:hint="eastAsia"/>
+        </w:rPr>
+        <w:t>commons目录为一些通用的配置目录，如</w:t>
+      </w:r>
+      <w:r>
+        <w:rPr>
+          <w:rFonts w:hint="eastAsia"/>
+        </w:rPr>
+        <w:t>缓存配置、</w:t>
+      </w:r>
+    </w:p>
+    <w:p>
+      <w:pPr>
+        <w:spacing w:line="440" w:lineRule="exact"/>
+        <w:ind w:left="840" w:firstLine="420"/>
+        <w:rPr>
+          <w:rFonts w:hint="eastAsia"/>
+        </w:rPr>
+      </w:pPr>
+      <w:r>
+        <w:rPr>
+          <w:rFonts w:hint="eastAsia"/>
+        </w:rPr>
+        <w:t>通用接口等</w:t>
+      </w:r>
+    </w:p>
+    <w:p>
+      <w:pPr>
+        <w:pStyle w:val="a3"/>
+        <w:numPr>
+          <w:ilvl w:val="1"/>
+          <w:numId w:val="5"/>
+        </w:numPr>
+        <w:spacing w:line="440" w:lineRule="exact"/>
+        <w:ind w:firstLineChars="0"/>
+        <w:rPr>
+          <w:rFonts w:hint="eastAsia"/>
+        </w:rPr>
+      </w:pPr>
+      <w:r>
+        <w:rPr>
+          <w:rFonts w:hint="eastAsia"/>
+        </w:rPr>
+        <w:t>config目录为一些配置目录，如</w:t>
+      </w:r>
+      <w:proofErr w:type="spellStart"/>
+      <w:r>
+        <w:rPr>
+          <w:rFonts w:hint="eastAsia"/>
+        </w:rPr>
+        <w:t>redis</w:t>
+      </w:r>
+      <w:proofErr w:type="spellEnd"/>
+      <w:r>
+        <w:rPr>
+          <w:rFonts w:hint="eastAsia"/>
+        </w:rPr>
+        <w:t>集群、缓存定义</w:t>
+      </w:r>
+    </w:p>
+    <w:p>
+      <w:pPr>
+        <w:pStyle w:val="a3"/>
+        <w:numPr>
+          <w:ilvl w:val="1"/>
+          <w:numId w:val="5"/>
+        </w:numPr>
+        <w:spacing w:line="440" w:lineRule="exact"/>
+        <w:ind w:firstLineChars="0"/>
+      </w:pPr>
+      <w:proofErr w:type="spellStart"/>
+      <w:r>
+        <w:rPr>
+          <w:rFonts w:hint="eastAsia"/>
+        </w:rPr>
+        <w:t>dao</w:t>
+      </w:r>
+      <w:proofErr w:type="spellEnd"/>
+      <w:r>
+        <w:rPr>
+          <w:rFonts w:hint="eastAsia"/>
+        </w:rPr>
+        <w:t>目录为数据控制层接口目录，根据功能新建子目录，</w:t>
+      </w:r>
+    </w:p>
+    <w:p>
+      <w:pPr>
+        <w:spacing w:line="440" w:lineRule="exact"/>
+        <w:ind w:left="840" w:firstLine="420"/>
+        <w:rPr>
+          <w:rFonts w:hint="eastAsia"/>
+        </w:rPr>
+      </w:pPr>
+      <w:r>
+        <w:rPr>
+          <w:rFonts w:hint="eastAsia"/>
+        </w:rPr>
+        <w:t>相对应的，mapper目录存放于</w:t>
+      </w:r>
+      <w:proofErr w:type="spellStart"/>
+      <w:r>
+        <w:rPr>
+          <w:rFonts w:hint="eastAsia"/>
+        </w:rPr>
+        <w:t>dao</w:t>
+      </w:r>
+      <w:proofErr w:type="spellEnd"/>
+      <w:r>
+        <w:rPr>
+          <w:rFonts w:hint="eastAsia"/>
+        </w:rPr>
+        <w:t>层一一对应的xml</w:t>
+      </w:r>
+    </w:p>
+    <w:p>
+      <w:pPr>
+        <w:pStyle w:val="a3"/>
+        <w:numPr>
+          <w:ilvl w:val="1"/>
+          <w:numId w:val="5"/>
+        </w:numPr>
+        <w:spacing w:line="440" w:lineRule="exact"/>
+        <w:ind w:firstLineChars="0"/>
+      </w:pPr>
+      <w:r>
+        <w:rPr>
+          <w:rFonts w:hint="eastAsia"/>
+        </w:rPr>
+        <w:t>model目录，为数据库表对应的java类文件</w:t>
+      </w:r>
+    </w:p>
+    <w:p>
+      <w:pPr>
+        <w:pStyle w:val="a3"/>
+        <w:numPr>
+          <w:ilvl w:val="1"/>
+          <w:numId w:val="5"/>
+        </w:numPr>
+        <w:spacing w:line="440" w:lineRule="exact"/>
+        <w:ind w:firstLineChars="0"/>
+      </w:pPr>
+      <w:r>
+        <w:rPr>
+          <w:rFonts w:hint="eastAsia"/>
+        </w:rPr>
+        <w:t>repositories目录暂时不用，因为项目暂时使用单一数据</w:t>
+      </w:r>
+    </w:p>
+    <w:p>
+      <w:pPr>
+        <w:pStyle w:val="a3"/>
+        <w:spacing w:line="440" w:lineRule="exact"/>
+        <w:ind w:left="1270" w:firstLineChars="0" w:firstLine="0"/>
+        <w:rPr>
+          <w:rFonts w:hint="eastAsia"/>
+        </w:rPr>
+      </w:pPr>
+      <w:r>
+        <w:rPr>
+          <w:rFonts w:hint="eastAsia"/>
+        </w:rPr>
+        <w:t>源</w:t>
+      </w:r>
+    </w:p>
+    <w:p>
+      <w:pPr>
+        <w:pStyle w:val="a3"/>
+        <w:numPr>
+          <w:ilvl w:val="1"/>
+          <w:numId w:val="5"/>
+        </w:numPr>
+        <w:spacing w:line="440" w:lineRule="exact"/>
+        <w:ind w:firstLineChars="0"/>
+      </w:pPr>
+      <w:r>
+        <w:rPr>
+          <w:rFonts w:hint="eastAsia"/>
+        </w:rPr>
+        <w:t>service目录，业务逻辑层，通常是</w:t>
+      </w:r>
+      <w:r>
+        <w:rPr>
+          <w:rFonts w:hint="eastAsia"/>
+        </w:rPr>
+        <w:t>通过实现</w:t>
+      </w:r>
+      <w:r>
+        <w:rPr>
+          <w:rFonts w:hint="eastAsia"/>
+        </w:rPr>
+        <w:t>interface</w:t>
+      </w:r>
+    </w:p>
+    <w:p>
+      <w:pPr>
+        <w:spacing w:line="440" w:lineRule="exact"/>
+        <w:ind w:left="1260"/>
+        <w:rPr>
+          <w:rFonts w:hint="eastAsia"/>
+        </w:rPr>
+      </w:pPr>
+      <w:r>
+        <w:rPr>
+          <w:rFonts w:hint="eastAsia"/>
+        </w:rPr>
+        <w:lastRenderedPageBreak/>
+        <w:t>详情查看项目，实现类需要加入@Service注解，这样，项目启动时会自动扫描并加载相关bean</w:t>
+      </w:r>
+    </w:p>
+    <w:p>
+      <w:pPr>
+        <w:pStyle w:val="a3"/>
+        <w:numPr>
+          <w:ilvl w:val="1"/>
+          <w:numId w:val="5"/>
+        </w:numPr>
+        <w:spacing w:line="440" w:lineRule="exact"/>
+        <w:ind w:firstLineChars="0"/>
+        <w:rPr>
+          <w:rFonts w:hint="eastAsia"/>
+        </w:rPr>
+      </w:pPr>
+      <w:r>
+        <w:rPr>
+          <w:rFonts w:hint="eastAsia"/>
+        </w:rPr>
+        <w:t>web目录(controller目录)，现在根据不同场景(app/web/admin等)进行了划分，</w:t>
+      </w:r>
+      <w:proofErr w:type="spellStart"/>
+      <w:r>
+        <w:rPr>
+          <w:rFonts w:hint="eastAsia"/>
+        </w:rPr>
+        <w:t>ios</w:t>
+      </w:r>
+      <w:proofErr w:type="spellEnd"/>
+      <w:r>
+        <w:rPr>
+          <w:rFonts w:hint="eastAsia"/>
+        </w:rPr>
+        <w:t>/android接口的controller置于</w:t>
+      </w:r>
+      <w:proofErr w:type="spellStart"/>
+      <w:r>
+        <w:rPr>
+          <w:rFonts w:hint="eastAsia"/>
+        </w:rPr>
+        <w:t>app</w:t>
+      </w:r>
+      <w:r>
+        <w:t>controller</w:t>
+      </w:r>
+      <w:proofErr w:type="spellEnd"/>
+      <w:r>
+        <w:rPr>
+          <w:rFonts w:hint="eastAsia"/>
+        </w:rPr>
+        <w:t>目录下，admin接口的controller置于</w:t>
+      </w:r>
+      <w:proofErr w:type="spellStart"/>
+      <w:r>
+        <w:rPr>
+          <w:rFonts w:hint="eastAsia"/>
+        </w:rPr>
+        <w:t>admincontroller</w:t>
+      </w:r>
+      <w:proofErr w:type="spellEnd"/>
+      <w:r>
+        <w:rPr>
+          <w:rFonts w:hint="eastAsia"/>
+        </w:rPr>
+        <w:t>目录下，</w:t>
+      </w:r>
+      <w:r>
+        <w:rPr>
+          <w:rFonts w:hint="eastAsia"/>
+        </w:rPr>
+        <w:t>依此</w:t>
+      </w:r>
+      <w:r>
+        <w:rPr>
+          <w:rFonts w:hint="eastAsia"/>
+        </w:rPr>
+        <w:t>类推</w:t>
+      </w:r>
+    </w:p>
+    <w:p>
+      <w:pPr>
+        <w:pStyle w:val="a3"/>
+        <w:numPr>
+          <w:ilvl w:val="1"/>
+          <w:numId w:val="5"/>
+        </w:numPr>
+        <w:spacing w:line="440" w:lineRule="exact"/>
+        <w:ind w:firstLineChars="0"/>
+      </w:pPr>
+      <w:r>
+        <w:rPr>
+          <w:rFonts w:hint="eastAsia"/>
+        </w:rPr>
+        <w:t>web/</w:t>
+      </w:r>
+      <w:r>
+        <w:rPr>
+          <w:rFonts w:hint="eastAsia"/>
+        </w:rPr>
+        <w:t>interceptor</w:t>
+      </w:r>
+      <w:r>
+        <w:t xml:space="preserve"> </w:t>
+      </w:r>
+      <w:r>
+        <w:rPr>
+          <w:rFonts w:hint="eastAsia"/>
+        </w:rPr>
+        <w:t>目录为拦截器所在目录，不同的拦截器对不同的controller进行拦截</w:t>
+      </w:r>
+    </w:p>
+    <w:p>
+      <w:pPr>
+        <w:pStyle w:val="a3"/>
+        <w:numPr>
+          <w:ilvl w:val="1"/>
+          <w:numId w:val="5"/>
+        </w:numPr>
+        <w:spacing w:line="440" w:lineRule="exact"/>
+        <w:ind w:firstLineChars="0"/>
+      </w:pPr>
     </w:p>
     <w:p>
       <w:pPr>
@@ -446,16 +1047,21 @@
         </w:numPr>
         <w:spacing w:line="440" w:lineRule="exact"/>
         <w:ind w:firstLineChars="0"/>
-        <w:rPr>
-          <w:rFonts w:hint="eastAsia"/>
-        </w:rPr>
-      </w:pPr>
-      <w:r>
-        <w:rPr>
-          <w:rFonts w:hint="eastAsia"/>
-        </w:rPr>
-        <w:t xml:space="preserve"> </w:t>
-      </w:r>
+      </w:pPr>
+    </w:p>
+    <w:p>
+      <w:pPr>
+        <w:pStyle w:val="a3"/>
+        <w:numPr>
+          <w:ilvl w:val="0"/>
+          <w:numId w:val="5"/>
+        </w:numPr>
+        <w:spacing w:line="440" w:lineRule="exact"/>
+        <w:ind w:firstLineChars="0"/>
+        <w:rPr>
+          <w:rFonts w:hint="eastAsia"/>
+        </w:rPr>
+      </w:pPr>
     </w:p>
     <w:p>
       <w:pPr>
@@ -467,12 +1073,6 @@
         <w:spacing w:line="440" w:lineRule="exact"/>
         <w:ind w:firstLineChars="0"/>
       </w:pPr>
-      <w:r>
-        <w:rPr>
-          <w:rFonts w:hint="eastAsia"/>
-        </w:rPr>
-        <w:t xml:space="preserve"> </w:t>
-      </w:r>
     </w:p>
     <w:sectPr>
       <w:pgSz w:w="11906" w:h="16838"/>
@@ -683,10 +1283,10 @@
       <w:lvlText w:val="%2)"/>
       <w:lvlJc w:val="left"/>
       <w:pPr>
-        <w:ind w:left="1260" w:hanging="420"/>
-      </w:pPr>
-    </w:lvl>
-    <w:lvl w:ilvl="2" w:tplc="0409001B" w:tentative="1">
+        <w:ind w:left="1270" w:hanging="420"/>
+      </w:pPr>
+    </w:lvl>
+    <w:lvl w:ilvl="2" w:tplc="0409001B">
       <w:start w:val="1"/>
       <w:numFmt w:val="lowerRoman"/>
       <w:lvlText w:val="%3."/>
@@ -695,7 +1295,7 @@
         <w:ind w:left="1680" w:hanging="420"/>
       </w:pPr>
     </w:lvl>
-    <w:lvl w:ilvl="3" w:tplc="0409000F" w:tentative="1">
+    <w:lvl w:ilvl="3" w:tplc="0409000F">
       <w:start w:val="1"/>
       <w:numFmt w:val="decimal"/>
       <w:lvlText w:val="%4."/>
@@ -1677,4 +2277,16 @@
     </a:ext>
   </a:extLst>
 </a:theme>
+</file>
+
+<file path=customXml/item1.xml><?xml version="1.0" encoding="utf-8"?>
+<b:Sources xmlns:b="http://schemas.openxmlformats.org/officeDocument/2006/bibliography" xmlns="http://schemas.openxmlformats.org/officeDocument/2006/bibliography" SelectedStyle="\APASixthEditionOfficeOnline.xsl" StyleName="APA" Version="6"/>
+</file>
+
+<file path=customXml/itemProps1.xml><?xml version="1.0" encoding="utf-8"?>
+<ds:datastoreItem xmlns:ds="http://schemas.openxmlformats.org/officeDocument/2006/customXml" ds:itemID="{EDEE1D71-21B6-4249-A779-F1244E4E0BBC}">
+  <ds:schemaRefs>
+    <ds:schemaRef ds:uri="http://schemas.openxmlformats.org/officeDocument/2006/bibliography"/>
+  </ds:schemaRefs>
+</ds:datastoreItem>
 </file>
</xml_diff>